<commit_message>
april 20 phase 2A
</commit_message>
<xml_diff>
--- a/indicators/10-6-1.docx
+++ b/indicators/10-6-1.docx
@@ -74,6 +74,7 @@
           <w:listItem w:displayText="Regional" w:value="R"/>
         </w:dropDownList>
       </w:sdtPr>
+      <w:sdtEndPr/>
       <w:sdtContent>
         <w:p>
           <w:r>
@@ -571,6 +572,7 @@
           <w:listItem w:displayText="17.19.2  Countries with death registration data that are at least 75 percent complete (1 = YES; 0 = NO)" w:value="17.19.2  Countries with death registration data that are at least 75 percent complete (1 = YES; 0 = NO)"/>
         </w:dropDownList>
       </w:sdtPr>
+      <w:sdtEndPr/>
       <w:sdtContent>
         <w:p>
           <w:r>
@@ -924,6 +926,7 @@
           <w:listItem w:displayText="Zimbabwe" w:value="Zimbabwe"/>
         </w:dropDownList>
       </w:sdtPr>
+      <w:sdtEndPr/>
       <w:sdtContent>
         <w:p>
           <w:r>
@@ -2293,15 +2296,7 @@
               <w:pStyle w:val="MText"/>
             </w:pPr>
             <w:r>
-              <w:t xml:space="preserve">The proportion of members and voting rights of developing countries in international organizations has two components, the developing country proportion of voting rights and the developing country proportion of membership in international </w:t>
-            </w:r>
-            <w:proofErr w:type="spellStart"/>
-            <w:r>
-              <w:t>organisations</w:t>
-            </w:r>
-            <w:proofErr w:type="spellEnd"/>
-            <w:r>
-              <w:t>. In some institutions these two components are identical.</w:t>
+              <w:t>The proportion of members and voting rights of developing countries in international organizations has two components, the developing country proportion of voting rights and the developing country proportion of membership in international organisations. In some institutions these two components are identical.</w:t>
             </w:r>
           </w:p>
           <w:p>
@@ -2331,15 +2326,7 @@
               <w:pStyle w:val="MText"/>
             </w:pPr>
             <w:r>
-              <w:t xml:space="preserve">The indicator is calculated independently for eleven different international institutions: The United Nations General Assembly, the United Nations Security Council, the United Nations Economic and Social Council, the International Monetary Fund, the International Bank for Reconstruction and Development, the International Finance Corporation, the African Development Bank, the Asian Development Bank, the Inter-American Development Bank, the World Trade </w:t>
-            </w:r>
-            <w:proofErr w:type="spellStart"/>
-            <w:r>
-              <w:t>Organisation</w:t>
-            </w:r>
-            <w:proofErr w:type="spellEnd"/>
-            <w:r>
-              <w:t>, and the Financial Stability Board.</w:t>
+              <w:t>The indicator is calculated independently for eleven different international institutions: The United Nations General Assembly, the United Nations Security Council, the United Nations Economic and Social Council, the International Monetary Fund, the International Bank for Reconstruction and Development, the International Finance Corporation, the African Development Bank, the Asian Development Bank, the Inter-American Development Bank, the World Trade Organisation, and the Financial Stability Board.</w:t>
             </w:r>
           </w:p>
           <w:p>
@@ -2372,6 +2359,7 @@
             <w:r>
               <w:rPr>
                 <w:rStyle w:val="MTextChar"/>
+                <w:rFonts w:eastAsiaTheme="minorHAnsi"/>
               </w:rPr>
               <w:t>There is no established convention for the designation of "developed" and "developing" countries or areas in the United Nations system. In common practice, Japan in Asia, Canada and the United States in northern America, Australia and New Zealand in Oceania, and Europe are considered "developed" regions or areas. The aggregation across all institutions is currently done according to the United Nations M.49 statistical standard which includes designation of “developed regions” and</w:t>
             </w:r>
@@ -2388,6 +2376,7 @@
             <w:r>
               <w:rPr>
                 <w:rStyle w:val="MTextChar"/>
+                <w:rFonts w:eastAsiaTheme="minorHAnsi"/>
               </w:rPr>
               <w:lastRenderedPageBreak/>
               <w:t>“developing regions”, while an ongoing review seeks to reach agreement on how to define these terms for the purposes of SDG monitoring. The designations "developed" and developing" are intended for statistical convenience and do not necessarily express a judgement about the stage reached by a particular country or area in the development process.</w:t>
@@ -2709,253 +2698,168 @@
           <w:p>
             <w:pPr>
               <w:pStyle w:val="MText"/>
-            </w:pPr>
+              <w:numPr>
+                <w:ilvl w:val="0"/>
+                <w:numId w:val="23"/>
+              </w:numPr>
+              <w:ind w:left="465"/>
+            </w:pPr>
+            <w:r>
+              <w:t xml:space="preserve">United Nations General Assembly: </w:t>
+            </w:r>
+            <w:r>
+              <w:t>W</w:t>
+            </w:r>
+            <w:r>
+              <w:t>ebsite of the General Assembly</w:t>
+            </w:r>
           </w:p>
           <w:p>
             <w:pPr>
               <w:pStyle w:val="MText"/>
-            </w:pPr>
-            <w:r>
-              <w:t xml:space="preserve">United Nations General Assembly: </w:t>
+              <w:numPr>
+                <w:ilvl w:val="0"/>
+                <w:numId w:val="23"/>
+              </w:numPr>
+              <w:ind w:left="465"/>
+            </w:pPr>
+            <w:r>
+              <w:t>United Nations Security Council: Report of the Security Council for the respective year</w:t>
             </w:r>
           </w:p>
           <w:p>
             <w:pPr>
               <w:pStyle w:val="MText"/>
-            </w:pPr>
-            <w:r>
-              <w:t>W</w:t>
-            </w:r>
-            <w:r>
-              <w:t>ebsite of the General Assembly</w:t>
+              <w:numPr>
+                <w:ilvl w:val="0"/>
+                <w:numId w:val="23"/>
+              </w:numPr>
+              <w:ind w:left="465"/>
+            </w:pPr>
+            <w:r>
+              <w:t>United Nations Economic and Social Council:</w:t>
+            </w:r>
+            <w:r>
+              <w:t xml:space="preserve"> </w:t>
+            </w:r>
+            <w:r>
+              <w:t>Report of the Economic and Social Council for the respective year</w:t>
             </w:r>
           </w:p>
           <w:p>
             <w:pPr>
               <w:pStyle w:val="MText"/>
-            </w:pPr>
+              <w:numPr>
+                <w:ilvl w:val="0"/>
+                <w:numId w:val="23"/>
+              </w:numPr>
+              <w:ind w:left="465"/>
+            </w:pPr>
+            <w:r>
+              <w:t>International Monetary Fund: Annual Report for the respective year</w:t>
+            </w:r>
           </w:p>
           <w:p>
             <w:pPr>
               <w:pStyle w:val="MText"/>
-            </w:pPr>
-            <w:r>
-              <w:t xml:space="preserve">United Nations Security Council: </w:t>
+              <w:numPr>
+                <w:ilvl w:val="0"/>
+                <w:numId w:val="23"/>
+              </w:numPr>
+              <w:ind w:left="465"/>
+            </w:pPr>
+            <w:r>
+              <w:t>International Bank for Reconstruction and Development:</w:t>
+            </w:r>
+            <w:r>
+              <w:t xml:space="preserve"> </w:t>
+            </w:r>
+            <w:r>
+              <w:t>Management’s Discussion &amp; Analysis and Financial Statements for the respective year</w:t>
             </w:r>
           </w:p>
           <w:p>
             <w:pPr>
               <w:pStyle w:val="MText"/>
-            </w:pPr>
-            <w:r>
-              <w:t>Report of the Security Council for the respective year</w:t>
+              <w:numPr>
+                <w:ilvl w:val="0"/>
+                <w:numId w:val="23"/>
+              </w:numPr>
+              <w:ind w:left="465"/>
+            </w:pPr>
+            <w:r>
+              <w:t>International Finance Corporation: Annual Report (volume 2) for the respective year</w:t>
             </w:r>
           </w:p>
           <w:p>
             <w:pPr>
               <w:pStyle w:val="MText"/>
-            </w:pPr>
+              <w:numPr>
+                <w:ilvl w:val="0"/>
+                <w:numId w:val="23"/>
+              </w:numPr>
+              <w:ind w:left="465"/>
+            </w:pPr>
+            <w:r>
+              <w:t xml:space="preserve">African Development Bank: Annual Report for the respective year </w:t>
+            </w:r>
           </w:p>
           <w:p>
             <w:pPr>
               <w:pStyle w:val="MText"/>
-            </w:pPr>
-            <w:r>
-              <w:t xml:space="preserve">United Nations Economic and Social Council: </w:t>
+              <w:numPr>
+                <w:ilvl w:val="0"/>
+                <w:numId w:val="23"/>
+              </w:numPr>
+              <w:ind w:left="465"/>
+            </w:pPr>
+            <w:r>
+              <w:t>Asian Development Bank: Annual Report for the respective year</w:t>
             </w:r>
           </w:p>
           <w:p>
             <w:pPr>
               <w:pStyle w:val="MText"/>
-            </w:pPr>
-            <w:r>
-              <w:t>Report of the Economic and Social Council for the respective year</w:t>
+              <w:numPr>
+                <w:ilvl w:val="0"/>
+                <w:numId w:val="23"/>
+              </w:numPr>
+              <w:ind w:left="465"/>
+            </w:pPr>
+            <w:r>
+              <w:t>Inter-American Development Bank:</w:t>
+            </w:r>
+            <w:r>
+              <w:t xml:space="preserve"> </w:t>
+            </w:r>
+            <w:r>
+              <w:t>Annual Report for the respective year</w:t>
             </w:r>
           </w:p>
           <w:p>
             <w:pPr>
               <w:pStyle w:val="MText"/>
-            </w:pPr>
+              <w:numPr>
+                <w:ilvl w:val="0"/>
+                <w:numId w:val="23"/>
+              </w:numPr>
+              <w:ind w:left="465"/>
+            </w:pPr>
+            <w:r>
+              <w:t>World Trade Organisation: WTO Annual Report 2015</w:t>
+            </w:r>
           </w:p>
           <w:p>
             <w:pPr>
               <w:pStyle w:val="MText"/>
-            </w:pPr>
-            <w:r>
-              <w:t xml:space="preserve">International Monetary Fund: </w:t>
-            </w:r>
-          </w:p>
-          <w:p>
-            <w:pPr>
-              <w:pStyle w:val="MText"/>
-            </w:pPr>
-            <w:r>
-              <w:t>Annual Report for the respective year</w:t>
-            </w:r>
-          </w:p>
-          <w:p>
-            <w:pPr>
-              <w:pStyle w:val="MText"/>
-            </w:pPr>
-          </w:p>
-          <w:p>
-            <w:pPr>
-              <w:pStyle w:val="MText"/>
-            </w:pPr>
-            <w:r>
-              <w:t xml:space="preserve">International Bank for Reconstruction and Development: </w:t>
-            </w:r>
-          </w:p>
-          <w:p>
-            <w:pPr>
-              <w:pStyle w:val="MText"/>
-            </w:pPr>
-            <w:r>
-              <w:t>Management’s Discussion &amp; Analysis and Financial Statements for the respective year</w:t>
-            </w:r>
-          </w:p>
-          <w:p>
-            <w:pPr>
-              <w:pStyle w:val="MText"/>
-            </w:pPr>
-          </w:p>
-          <w:p>
-            <w:pPr>
-              <w:pStyle w:val="MText"/>
-            </w:pPr>
-            <w:r>
-              <w:t xml:space="preserve">International Finance Corporation: </w:t>
-            </w:r>
-          </w:p>
-          <w:p>
-            <w:pPr>
-              <w:pStyle w:val="MText"/>
-            </w:pPr>
-            <w:r>
-              <w:t>Annual Report (volume 2) for the respective year</w:t>
-            </w:r>
-          </w:p>
-          <w:p>
-            <w:pPr>
-              <w:pStyle w:val="MText"/>
-            </w:pPr>
-          </w:p>
-          <w:p>
-            <w:pPr>
-              <w:pStyle w:val="MText"/>
-            </w:pPr>
-            <w:r>
-              <w:t xml:space="preserve">African Development Bank: </w:t>
-            </w:r>
-          </w:p>
-          <w:p>
-            <w:pPr>
-              <w:pStyle w:val="MText"/>
-            </w:pPr>
-            <w:r>
-              <w:t xml:space="preserve">Annual Report for the respective year </w:t>
-            </w:r>
-          </w:p>
-          <w:p>
-            <w:pPr>
-              <w:pStyle w:val="MText"/>
-            </w:pPr>
-          </w:p>
-          <w:p>
-            <w:pPr>
-              <w:pStyle w:val="MText"/>
-            </w:pPr>
-            <w:r>
-              <w:t xml:space="preserve">Asian Development Bank: </w:t>
-            </w:r>
-          </w:p>
-          <w:p>
-            <w:pPr>
-              <w:pStyle w:val="MText"/>
-            </w:pPr>
-            <w:r>
-              <w:lastRenderedPageBreak/>
-              <w:t>Annual Report for the respective year</w:t>
-            </w:r>
-          </w:p>
-          <w:p>
-            <w:pPr>
-              <w:shd w:val="clear" w:color="auto" w:fill="FFFFFF"/>
-              <w:spacing w:after="0"/>
-              <w:contextualSpacing/>
-              <w:rPr>
-                <w:rFonts w:eastAsia="Times New Roman" w:cs="Times New Roman"/>
-                <w:color w:val="4A4A4A"/>
-                <w:sz w:val="21"/>
-                <w:szCs w:val="21"/>
-                <w:lang w:eastAsia="en-GB"/>
-              </w:rPr>
-            </w:pPr>
-          </w:p>
-          <w:p>
-            <w:pPr>
-              <w:pStyle w:val="MText"/>
-            </w:pPr>
-            <w:r>
-              <w:t xml:space="preserve">Inter-American Development Bank: </w:t>
-            </w:r>
-          </w:p>
-          <w:p>
-            <w:pPr>
-              <w:pStyle w:val="MText"/>
-            </w:pPr>
-            <w:r>
-              <w:t>Annual Report for the respective year</w:t>
-            </w:r>
-          </w:p>
-          <w:p>
-            <w:pPr>
-              <w:pStyle w:val="MText"/>
-            </w:pPr>
-          </w:p>
-          <w:p>
-            <w:pPr>
-              <w:pStyle w:val="MText"/>
-            </w:pPr>
-            <w:r>
-              <w:t xml:space="preserve">World Trade </w:t>
-            </w:r>
-            <w:proofErr w:type="spellStart"/>
-            <w:r>
-              <w:t>Organisation</w:t>
-            </w:r>
-            <w:proofErr w:type="spellEnd"/>
-            <w:r>
-              <w:t xml:space="preserve">: </w:t>
-            </w:r>
-          </w:p>
-          <w:p>
-            <w:pPr>
-              <w:pStyle w:val="MText"/>
-            </w:pPr>
-            <w:r>
-              <w:t>WTO Annual Report 2015</w:t>
-            </w:r>
-          </w:p>
-          <w:p>
-            <w:pPr>
-              <w:pStyle w:val="MText"/>
-            </w:pPr>
-          </w:p>
-          <w:p>
-            <w:pPr>
-              <w:pStyle w:val="MText"/>
-            </w:pPr>
-            <w:r>
-              <w:t xml:space="preserve">Financial Stability Board: </w:t>
-            </w:r>
-          </w:p>
-          <w:p>
-            <w:pPr>
-              <w:pStyle w:val="MText"/>
-            </w:pPr>
-            <w:r>
-              <w:t>Charters of the Financial Stability Board</w:t>
+              <w:numPr>
+                <w:ilvl w:val="0"/>
+                <w:numId w:val="23"/>
+              </w:numPr>
+              <w:ind w:left="465"/>
+            </w:pPr>
+            <w:r>
+              <w:t>Financial Stability Board: Charters of the Financial Stability Board</w:t>
             </w:r>
           </w:p>
         </w:tc>
@@ -2985,7 +2889,6 @@
               <w:rPr>
                 <w:rFonts w:ascii="Calibri" w:eastAsia="Times New Roman" w:hAnsi="Calibri" w:cs="Calibri"/>
               </w:rPr>
-              <w:lastRenderedPageBreak/>
               <w:t>3.b. Data collection method</w:t>
             </w:r>
           </w:p>
@@ -3035,6 +2938,7 @@
               </w:rPr>
             </w:pPr>
             <w:r>
+              <w:lastRenderedPageBreak/>
               <w:t>3.</w:t>
             </w:r>
             <w:r>
@@ -3129,36 +3033,82 @@
           <w:p>
             <w:pPr>
               <w:pStyle w:val="MText"/>
+              <w:numPr>
+                <w:ilvl w:val="0"/>
+                <w:numId w:val="22"/>
+              </w:numPr>
+              <w:ind w:left="465"/>
             </w:pPr>
             <w:r>
               <w:t>United Nations General Assembly:</w:t>
             </w:r>
+            <w:r>
+              <w:t xml:space="preserve"> </w:t>
+            </w:r>
+            <w:r>
+              <w:t>continuous</w:t>
+            </w:r>
           </w:p>
           <w:p>
             <w:pPr>
               <w:pStyle w:val="MText"/>
-            </w:pPr>
-            <w:r>
-              <w:t>continuous</w:t>
+              <w:numPr>
+                <w:ilvl w:val="0"/>
+                <w:numId w:val="22"/>
+              </w:numPr>
+              <w:ind w:left="465"/>
+            </w:pPr>
+            <w:r>
+              <w:t>United Nations Security Council:</w:t>
+            </w:r>
+            <w:r>
+              <w:t xml:space="preserve"> </w:t>
+            </w:r>
+            <w:r>
+              <w:t xml:space="preserve">annually in September </w:t>
             </w:r>
           </w:p>
           <w:p>
             <w:pPr>
               <w:pStyle w:val="MText"/>
-            </w:pPr>
+              <w:numPr>
+                <w:ilvl w:val="0"/>
+                <w:numId w:val="22"/>
+              </w:numPr>
+              <w:ind w:left="465"/>
+            </w:pPr>
+            <w:r>
+              <w:t>United Nations Economic and Social Council: annually in October</w:t>
+            </w:r>
           </w:p>
           <w:p>
             <w:pPr>
               <w:pStyle w:val="MText"/>
-            </w:pPr>
-            <w:r>
-              <w:t>United Nations Security Council:</w:t>
+              <w:numPr>
+                <w:ilvl w:val="0"/>
+                <w:numId w:val="22"/>
+              </w:numPr>
+              <w:ind w:left="465"/>
+            </w:pPr>
+            <w:r>
+              <w:t xml:space="preserve">International Monetary Fund: annually in October </w:t>
             </w:r>
           </w:p>
           <w:p>
             <w:pPr>
               <w:pStyle w:val="MText"/>
-            </w:pPr>
+              <w:numPr>
+                <w:ilvl w:val="0"/>
+                <w:numId w:val="22"/>
+              </w:numPr>
+              <w:ind w:left="465"/>
+            </w:pPr>
+            <w:r>
+              <w:t>International Bank for Reconstruction and Development:</w:t>
+            </w:r>
+            <w:r>
+              <w:t xml:space="preserve"> </w:t>
+            </w:r>
             <w:r>
               <w:t xml:space="preserve">annually in September </w:t>
             </w:r>
@@ -3166,198 +3116,79 @@
           <w:p>
             <w:pPr>
               <w:pStyle w:val="MText"/>
-            </w:pPr>
+              <w:numPr>
+                <w:ilvl w:val="0"/>
+                <w:numId w:val="22"/>
+              </w:numPr>
+              <w:ind w:left="465"/>
+            </w:pPr>
+            <w:r>
+              <w:t>International Finance Corporation: annually in September</w:t>
+            </w:r>
           </w:p>
           <w:p>
             <w:pPr>
               <w:pStyle w:val="MText"/>
-            </w:pPr>
-            <w:r>
-              <w:t xml:space="preserve">United Nations Economic and Social Council: </w:t>
+              <w:numPr>
+                <w:ilvl w:val="0"/>
+                <w:numId w:val="22"/>
+              </w:numPr>
+              <w:ind w:left="465"/>
+            </w:pPr>
+            <w:r>
+              <w:t xml:space="preserve">African Development Bank: annually in May </w:t>
             </w:r>
           </w:p>
           <w:p>
             <w:pPr>
               <w:pStyle w:val="MText"/>
-            </w:pPr>
-            <w:r>
-              <w:t>annually in October</w:t>
+              <w:numPr>
+                <w:ilvl w:val="0"/>
+                <w:numId w:val="22"/>
+              </w:numPr>
+              <w:ind w:left="465"/>
+            </w:pPr>
+            <w:r>
+              <w:t xml:space="preserve">Asian Development Bank: annually in April </w:t>
             </w:r>
           </w:p>
           <w:p>
             <w:pPr>
               <w:pStyle w:val="MText"/>
-            </w:pPr>
+              <w:numPr>
+                <w:ilvl w:val="0"/>
+                <w:numId w:val="22"/>
+              </w:numPr>
+              <w:ind w:left="465"/>
+            </w:pPr>
+            <w:r>
+              <w:t xml:space="preserve">Inter-American Development Bank: annually in April </w:t>
+            </w:r>
           </w:p>
           <w:p>
             <w:pPr>
               <w:pStyle w:val="MText"/>
-            </w:pPr>
-            <w:r>
-              <w:t xml:space="preserve">International Monetary Fund: </w:t>
+              <w:numPr>
+                <w:ilvl w:val="0"/>
+                <w:numId w:val="22"/>
+              </w:numPr>
+              <w:ind w:left="465"/>
+            </w:pPr>
+            <w:r>
+              <w:t xml:space="preserve">World Trade Organisation: annually in May </w:t>
             </w:r>
           </w:p>
           <w:p>
             <w:pPr>
               <w:pStyle w:val="MText"/>
-            </w:pPr>
-            <w:r>
-              <w:t xml:space="preserve">annually in October </w:t>
-            </w:r>
-          </w:p>
-          <w:p>
-            <w:pPr>
-              <w:pStyle w:val="MText"/>
-            </w:pPr>
-          </w:p>
-          <w:p>
-            <w:pPr>
-              <w:pStyle w:val="MText"/>
-            </w:pPr>
-            <w:r>
-              <w:t xml:space="preserve">International Bank for Reconstruction and Development: </w:t>
-            </w:r>
-          </w:p>
-          <w:p>
-            <w:pPr>
-              <w:pStyle w:val="MText"/>
-            </w:pPr>
-            <w:r>
-              <w:t xml:space="preserve">annually in September </w:t>
-            </w:r>
-          </w:p>
-          <w:p>
-            <w:pPr>
-              <w:pStyle w:val="MText"/>
-            </w:pPr>
-          </w:p>
-          <w:p>
-            <w:pPr>
-              <w:pStyle w:val="MText"/>
-            </w:pPr>
-            <w:r>
-              <w:t xml:space="preserve">International Finance Corporation: </w:t>
-            </w:r>
-          </w:p>
-          <w:p>
-            <w:pPr>
-              <w:pStyle w:val="MText"/>
-            </w:pPr>
-            <w:r>
-              <w:t>annually in September</w:t>
-            </w:r>
-          </w:p>
-          <w:p>
-            <w:pPr>
-              <w:pStyle w:val="MText"/>
-            </w:pPr>
-          </w:p>
-          <w:p>
-            <w:pPr>
-              <w:pStyle w:val="MText"/>
-            </w:pPr>
-            <w:r>
-              <w:t xml:space="preserve">African Development Bank: </w:t>
-            </w:r>
-          </w:p>
-          <w:p>
-            <w:pPr>
-              <w:pStyle w:val="MText"/>
-            </w:pPr>
-            <w:r>
-              <w:t xml:space="preserve">annually in May </w:t>
-            </w:r>
-          </w:p>
-          <w:p>
-            <w:pPr>
-              <w:pStyle w:val="MText"/>
-            </w:pPr>
-          </w:p>
-          <w:p>
-            <w:pPr>
-              <w:pStyle w:val="MText"/>
-            </w:pPr>
-            <w:r>
-              <w:t xml:space="preserve">Asian Development Bank: </w:t>
-            </w:r>
-          </w:p>
-          <w:p>
-            <w:pPr>
-              <w:pStyle w:val="MText"/>
-            </w:pPr>
-            <w:r>
-              <w:t xml:space="preserve">annually in April </w:t>
-            </w:r>
-          </w:p>
-          <w:p>
-            <w:pPr>
-              <w:pStyle w:val="MText"/>
-            </w:pPr>
-          </w:p>
-          <w:p>
-            <w:pPr>
-              <w:pStyle w:val="MText"/>
-            </w:pPr>
-            <w:r>
-              <w:t xml:space="preserve">Inter-American Development Bank: </w:t>
-            </w:r>
-          </w:p>
-          <w:p>
-            <w:pPr>
-              <w:pStyle w:val="MText"/>
-            </w:pPr>
-            <w:r>
-              <w:t xml:space="preserve">annually in April </w:t>
-            </w:r>
-          </w:p>
-          <w:p>
-            <w:pPr>
-              <w:pStyle w:val="MText"/>
-            </w:pPr>
-          </w:p>
-          <w:p>
-            <w:pPr>
-              <w:pStyle w:val="MText"/>
-            </w:pPr>
-            <w:r>
-              <w:t xml:space="preserve">World Trade </w:t>
-            </w:r>
-            <w:proofErr w:type="spellStart"/>
-            <w:r>
-              <w:t>Organisation</w:t>
-            </w:r>
-            <w:proofErr w:type="spellEnd"/>
-            <w:r>
-              <w:t xml:space="preserve">: </w:t>
-            </w:r>
-          </w:p>
-          <w:p>
-            <w:pPr>
-              <w:pStyle w:val="MText"/>
-            </w:pPr>
-            <w:r>
-              <w:t xml:space="preserve">annually in May </w:t>
-            </w:r>
-          </w:p>
-          <w:p>
-            <w:pPr>
-              <w:pStyle w:val="MText"/>
-            </w:pPr>
-          </w:p>
-          <w:p>
-            <w:pPr>
-              <w:pStyle w:val="MText"/>
-            </w:pPr>
-            <w:r>
-              <w:t xml:space="preserve">Financial Stability Board: </w:t>
-            </w:r>
-          </w:p>
-          <w:p>
-            <w:pPr>
-              <w:pStyle w:val="MText"/>
-            </w:pPr>
-            <w:r>
-              <w:t xml:space="preserve">annually in January </w:t>
+              <w:numPr>
+                <w:ilvl w:val="0"/>
+                <w:numId w:val="22"/>
+              </w:numPr>
+              <w:ind w:left="465"/>
+            </w:pPr>
+            <w:r>
+              <w:t xml:space="preserve">Financial Stability Board: annually in January </w:t>
             </w:r>
           </w:p>
         </w:tc>
@@ -3387,7 +3218,6 @@
               <w:rPr>
                 <w:rFonts w:ascii="Calibri" w:eastAsia="Times New Roman" w:hAnsi="Calibri" w:cs="Calibri"/>
               </w:rPr>
-              <w:lastRenderedPageBreak/>
               <w:t>3.</w:t>
             </w:r>
             <w:r>
@@ -3459,15 +3289,7 @@
               </w:rPr>
             </w:pPr>
             <w:r>
-              <w:t xml:space="preserve">The United Nations General Assembly, the United Nations Security Council, the United Nations Economic and Social Council, the International Monetary Fund, the International Bank for Reconstruction and Development, the International Finance Corporation, the African Development Bank, the Asian Development Bank, the Inter-American Development Bank, the World Trade </w:t>
-            </w:r>
-            <w:proofErr w:type="spellStart"/>
-            <w:r>
-              <w:t>Organisation</w:t>
-            </w:r>
-            <w:proofErr w:type="spellEnd"/>
-            <w:r>
-              <w:t>, and the Financial Stability Board.</w:t>
+              <w:t>The United Nations General Assembly, the United Nations Security Council, the United Nations Economic and Social Council, the International Monetary Fund, the International Bank for Reconstruction and Development, the International Finance Corporation, the African Development Bank, the Asian Development Bank, the Inter-American Development Bank, the World Trade Organisation, and the Financial Stability Board.</w:t>
             </w:r>
           </w:p>
         </w:tc>
@@ -3834,6 +3656,7 @@
               <w:rPr>
                 <w:rFonts w:ascii="Calibri" w:eastAsia="Times New Roman" w:hAnsi="Calibri" w:cs="Calibri"/>
               </w:rPr>
+              <w:lastRenderedPageBreak/>
               <w:t>4.b. Comment and limitations</w:t>
             </w:r>
           </w:p>
@@ -3939,11 +3762,7 @@
               <w:pStyle w:val="MText"/>
             </w:pPr>
             <w:r>
-              <w:t xml:space="preserve">The computation uses each institutions’ own published membership and voting rights data from their respective annual </w:t>
-            </w:r>
-            <w:r>
-              <w:lastRenderedPageBreak/>
-              <w:t>reports. The proportion of voting rights is computed as the number of voting rights allocated to developing countries, divided by the total number of voting rights. The proportion of membership is calculated by taking the number of developing country members, divided by the total number of members.</w:t>
+              <w:t>The computation uses each institutions’ own published membership and voting rights data from their respective annual reports. The proportion of voting rights is computed as the number of voting rights allocated to developing countries, divided by the total number of voting rights. The proportion of membership is calculated by taking the number of developing country members, divided by the total number of members.</w:t>
             </w:r>
           </w:p>
         </w:tc>
@@ -3973,7 +3792,6 @@
               <w:rPr>
                 <w:rFonts w:ascii="Calibri" w:eastAsia="Times New Roman" w:hAnsi="Calibri" w:cs="Calibri"/>
               </w:rPr>
-              <w:lastRenderedPageBreak/>
               <w:t>4.d. Validation</w:t>
             </w:r>
           </w:p>
@@ -4668,6 +4486,7 @@
             <w:bookmarkStart w:id="54" w:name="_Toc36813077"/>
             <w:bookmarkStart w:id="55" w:name="_Hlk36654534"/>
             <w:r>
+              <w:lastRenderedPageBreak/>
               <w:t>6</w:t>
             </w:r>
             <w:r>
@@ -5498,6 +5317,119 @@
     </w:lvl>
   </w:abstractNum>
   <w:abstractNum w:abstractNumId="3" w15:restartNumberingAfterBreak="0">
+    <w:nsid w:val="20F04E2F"/>
+    <w:multiLevelType w:val="hybridMultilevel"/>
+    <w:tmpl w:val="659A51EA"/>
+    <w:lvl w:ilvl="0" w:tplc="04090001">
+      <w:start w:val="1"/>
+      <w:numFmt w:val="bullet"/>
+      <w:lvlText w:val=""/>
+      <w:lvlJc w:val="left"/>
+      <w:pPr>
+        <w:ind w:left="720" w:hanging="360"/>
+      </w:pPr>
+      <w:rPr>
+        <w:rFonts w:ascii="Symbol" w:hAnsi="Symbol" w:cs="Symbol" w:hint="default"/>
+      </w:rPr>
+    </w:lvl>
+    <w:lvl w:ilvl="1" w:tplc="04090003" w:tentative="1">
+      <w:start w:val="1"/>
+      <w:numFmt w:val="bullet"/>
+      <w:lvlText w:val="o"/>
+      <w:lvlJc w:val="left"/>
+      <w:pPr>
+        <w:ind w:left="1440" w:hanging="360"/>
+      </w:pPr>
+      <w:rPr>
+        <w:rFonts w:ascii="Courier New" w:hAnsi="Courier New" w:cs="Courier New" w:hint="default"/>
+      </w:rPr>
+    </w:lvl>
+    <w:lvl w:ilvl="2" w:tplc="04090005" w:tentative="1">
+      <w:start w:val="1"/>
+      <w:numFmt w:val="bullet"/>
+      <w:lvlText w:val=""/>
+      <w:lvlJc w:val="left"/>
+      <w:pPr>
+        <w:ind w:left="2160" w:hanging="360"/>
+      </w:pPr>
+      <w:rPr>
+        <w:rFonts w:ascii="Wingdings" w:hAnsi="Wingdings" w:cs="Wingdings" w:hint="default"/>
+      </w:rPr>
+    </w:lvl>
+    <w:lvl w:ilvl="3" w:tplc="04090001" w:tentative="1">
+      <w:start w:val="1"/>
+      <w:numFmt w:val="bullet"/>
+      <w:lvlText w:val=""/>
+      <w:lvlJc w:val="left"/>
+      <w:pPr>
+        <w:ind w:left="2880" w:hanging="360"/>
+      </w:pPr>
+      <w:rPr>
+        <w:rFonts w:ascii="Symbol" w:hAnsi="Symbol" w:cs="Symbol" w:hint="default"/>
+      </w:rPr>
+    </w:lvl>
+    <w:lvl w:ilvl="4" w:tplc="04090003" w:tentative="1">
+      <w:start w:val="1"/>
+      <w:numFmt w:val="bullet"/>
+      <w:lvlText w:val="o"/>
+      <w:lvlJc w:val="left"/>
+      <w:pPr>
+        <w:ind w:left="3600" w:hanging="360"/>
+      </w:pPr>
+      <w:rPr>
+        <w:rFonts w:ascii="Courier New" w:hAnsi="Courier New" w:cs="Courier New" w:hint="default"/>
+      </w:rPr>
+    </w:lvl>
+    <w:lvl w:ilvl="5" w:tplc="04090005" w:tentative="1">
+      <w:start w:val="1"/>
+      <w:numFmt w:val="bullet"/>
+      <w:lvlText w:val=""/>
+      <w:lvlJc w:val="left"/>
+      <w:pPr>
+        <w:ind w:left="4320" w:hanging="360"/>
+      </w:pPr>
+      <w:rPr>
+        <w:rFonts w:ascii="Wingdings" w:hAnsi="Wingdings" w:cs="Wingdings" w:hint="default"/>
+      </w:rPr>
+    </w:lvl>
+    <w:lvl w:ilvl="6" w:tplc="04090001" w:tentative="1">
+      <w:start w:val="1"/>
+      <w:numFmt w:val="bullet"/>
+      <w:lvlText w:val=""/>
+      <w:lvlJc w:val="left"/>
+      <w:pPr>
+        <w:ind w:left="5040" w:hanging="360"/>
+      </w:pPr>
+      <w:rPr>
+        <w:rFonts w:ascii="Symbol" w:hAnsi="Symbol" w:cs="Symbol" w:hint="default"/>
+      </w:rPr>
+    </w:lvl>
+    <w:lvl w:ilvl="7" w:tplc="04090003" w:tentative="1">
+      <w:start w:val="1"/>
+      <w:numFmt w:val="bullet"/>
+      <w:lvlText w:val="o"/>
+      <w:lvlJc w:val="left"/>
+      <w:pPr>
+        <w:ind w:left="5760" w:hanging="360"/>
+      </w:pPr>
+      <w:rPr>
+        <w:rFonts w:ascii="Courier New" w:hAnsi="Courier New" w:cs="Courier New" w:hint="default"/>
+      </w:rPr>
+    </w:lvl>
+    <w:lvl w:ilvl="8" w:tplc="04090005" w:tentative="1">
+      <w:start w:val="1"/>
+      <w:numFmt w:val="bullet"/>
+      <w:lvlText w:val=""/>
+      <w:lvlJc w:val="left"/>
+      <w:pPr>
+        <w:ind w:left="6480" w:hanging="360"/>
+      </w:pPr>
+      <w:rPr>
+        <w:rFonts w:ascii="Wingdings" w:hAnsi="Wingdings" w:cs="Wingdings" w:hint="default"/>
+      </w:rPr>
+    </w:lvl>
+  </w:abstractNum>
+  <w:abstractNum w:abstractNumId="4" w15:restartNumberingAfterBreak="0">
     <w:nsid w:val="246C6C5F"/>
     <w:multiLevelType w:val="hybridMultilevel"/>
     <w:tmpl w:val="1572357E"/>
@@ -5586,7 +5518,7 @@
       </w:pPr>
     </w:lvl>
   </w:abstractNum>
-  <w:abstractNum w:abstractNumId="4" w15:restartNumberingAfterBreak="0">
+  <w:abstractNum w:abstractNumId="5" w15:restartNumberingAfterBreak="0">
     <w:nsid w:val="24790014"/>
     <w:multiLevelType w:val="hybridMultilevel"/>
     <w:tmpl w:val="7F60F0BE"/>
@@ -5699,7 +5631,7 @@
       </w:rPr>
     </w:lvl>
   </w:abstractNum>
-  <w:abstractNum w:abstractNumId="5" w15:restartNumberingAfterBreak="0">
+  <w:abstractNum w:abstractNumId="6" w15:restartNumberingAfterBreak="0">
     <w:nsid w:val="26387C07"/>
     <w:multiLevelType w:val="hybridMultilevel"/>
     <w:tmpl w:val="14DC962C"/>
@@ -5812,7 +5744,7 @@
       </w:rPr>
     </w:lvl>
   </w:abstractNum>
-  <w:abstractNum w:abstractNumId="6" w15:restartNumberingAfterBreak="0">
+  <w:abstractNum w:abstractNumId="7" w15:restartNumberingAfterBreak="0">
     <w:nsid w:val="2C47551B"/>
     <w:multiLevelType w:val="hybridMultilevel"/>
     <w:tmpl w:val="3028C638"/>
@@ -5898,7 +5830,7 @@
       </w:pPr>
     </w:lvl>
   </w:abstractNum>
-  <w:abstractNum w:abstractNumId="7" w15:restartNumberingAfterBreak="0">
+  <w:abstractNum w:abstractNumId="8" w15:restartNumberingAfterBreak="0">
     <w:nsid w:val="3E614D6E"/>
     <w:multiLevelType w:val="hybridMultilevel"/>
     <w:tmpl w:val="CD887572"/>
@@ -5984,7 +5916,7 @@
       </w:pPr>
     </w:lvl>
   </w:abstractNum>
-  <w:abstractNum w:abstractNumId="8" w15:restartNumberingAfterBreak="0">
+  <w:abstractNum w:abstractNumId="9" w15:restartNumberingAfterBreak="0">
     <w:nsid w:val="3E8B2C51"/>
     <w:multiLevelType w:val="multilevel"/>
     <w:tmpl w:val="903CD5E2"/>
@@ -6133,7 +6065,7 @@
       </w:rPr>
     </w:lvl>
   </w:abstractNum>
-  <w:abstractNum w:abstractNumId="9" w15:restartNumberingAfterBreak="0">
+  <w:abstractNum w:abstractNumId="10" w15:restartNumberingAfterBreak="0">
     <w:nsid w:val="3EAF7AD2"/>
     <w:multiLevelType w:val="hybridMultilevel"/>
     <w:tmpl w:val="82A8E7C6"/>
@@ -6222,7 +6154,120 @@
       </w:pPr>
     </w:lvl>
   </w:abstractNum>
-  <w:abstractNum w:abstractNumId="10" w15:restartNumberingAfterBreak="0">
+  <w:abstractNum w:abstractNumId="11" w15:restartNumberingAfterBreak="0">
+    <w:nsid w:val="4A07204C"/>
+    <w:multiLevelType w:val="hybridMultilevel"/>
+    <w:tmpl w:val="5994D50C"/>
+    <w:lvl w:ilvl="0" w:tplc="04090001">
+      <w:start w:val="1"/>
+      <w:numFmt w:val="bullet"/>
+      <w:lvlText w:val=""/>
+      <w:lvlJc w:val="left"/>
+      <w:pPr>
+        <w:ind w:left="720" w:hanging="360"/>
+      </w:pPr>
+      <w:rPr>
+        <w:rFonts w:ascii="Symbol" w:hAnsi="Symbol" w:cs="Symbol" w:hint="default"/>
+      </w:rPr>
+    </w:lvl>
+    <w:lvl w:ilvl="1" w:tplc="04090003" w:tentative="1">
+      <w:start w:val="1"/>
+      <w:numFmt w:val="bullet"/>
+      <w:lvlText w:val="o"/>
+      <w:lvlJc w:val="left"/>
+      <w:pPr>
+        <w:ind w:left="1440" w:hanging="360"/>
+      </w:pPr>
+      <w:rPr>
+        <w:rFonts w:ascii="Courier New" w:hAnsi="Courier New" w:cs="Courier New" w:hint="default"/>
+      </w:rPr>
+    </w:lvl>
+    <w:lvl w:ilvl="2" w:tplc="04090005" w:tentative="1">
+      <w:start w:val="1"/>
+      <w:numFmt w:val="bullet"/>
+      <w:lvlText w:val=""/>
+      <w:lvlJc w:val="left"/>
+      <w:pPr>
+        <w:ind w:left="2160" w:hanging="360"/>
+      </w:pPr>
+      <w:rPr>
+        <w:rFonts w:ascii="Wingdings" w:hAnsi="Wingdings" w:cs="Wingdings" w:hint="default"/>
+      </w:rPr>
+    </w:lvl>
+    <w:lvl w:ilvl="3" w:tplc="04090001" w:tentative="1">
+      <w:start w:val="1"/>
+      <w:numFmt w:val="bullet"/>
+      <w:lvlText w:val=""/>
+      <w:lvlJc w:val="left"/>
+      <w:pPr>
+        <w:ind w:left="2880" w:hanging="360"/>
+      </w:pPr>
+      <w:rPr>
+        <w:rFonts w:ascii="Symbol" w:hAnsi="Symbol" w:cs="Symbol" w:hint="default"/>
+      </w:rPr>
+    </w:lvl>
+    <w:lvl w:ilvl="4" w:tplc="04090003" w:tentative="1">
+      <w:start w:val="1"/>
+      <w:numFmt w:val="bullet"/>
+      <w:lvlText w:val="o"/>
+      <w:lvlJc w:val="left"/>
+      <w:pPr>
+        <w:ind w:left="3600" w:hanging="360"/>
+      </w:pPr>
+      <w:rPr>
+        <w:rFonts w:ascii="Courier New" w:hAnsi="Courier New" w:cs="Courier New" w:hint="default"/>
+      </w:rPr>
+    </w:lvl>
+    <w:lvl w:ilvl="5" w:tplc="04090005" w:tentative="1">
+      <w:start w:val="1"/>
+      <w:numFmt w:val="bullet"/>
+      <w:lvlText w:val=""/>
+      <w:lvlJc w:val="left"/>
+      <w:pPr>
+        <w:ind w:left="4320" w:hanging="360"/>
+      </w:pPr>
+      <w:rPr>
+        <w:rFonts w:ascii="Wingdings" w:hAnsi="Wingdings" w:cs="Wingdings" w:hint="default"/>
+      </w:rPr>
+    </w:lvl>
+    <w:lvl w:ilvl="6" w:tplc="04090001" w:tentative="1">
+      <w:start w:val="1"/>
+      <w:numFmt w:val="bullet"/>
+      <w:lvlText w:val=""/>
+      <w:lvlJc w:val="left"/>
+      <w:pPr>
+        <w:ind w:left="5040" w:hanging="360"/>
+      </w:pPr>
+      <w:rPr>
+        <w:rFonts w:ascii="Symbol" w:hAnsi="Symbol" w:cs="Symbol" w:hint="default"/>
+      </w:rPr>
+    </w:lvl>
+    <w:lvl w:ilvl="7" w:tplc="04090003" w:tentative="1">
+      <w:start w:val="1"/>
+      <w:numFmt w:val="bullet"/>
+      <w:lvlText w:val="o"/>
+      <w:lvlJc w:val="left"/>
+      <w:pPr>
+        <w:ind w:left="5760" w:hanging="360"/>
+      </w:pPr>
+      <w:rPr>
+        <w:rFonts w:ascii="Courier New" w:hAnsi="Courier New" w:cs="Courier New" w:hint="default"/>
+      </w:rPr>
+    </w:lvl>
+    <w:lvl w:ilvl="8" w:tplc="04090005" w:tentative="1">
+      <w:start w:val="1"/>
+      <w:numFmt w:val="bullet"/>
+      <w:lvlText w:val=""/>
+      <w:lvlJc w:val="left"/>
+      <w:pPr>
+        <w:ind w:left="6480" w:hanging="360"/>
+      </w:pPr>
+      <w:rPr>
+        <w:rFonts w:ascii="Wingdings" w:hAnsi="Wingdings" w:cs="Wingdings" w:hint="default"/>
+      </w:rPr>
+    </w:lvl>
+  </w:abstractNum>
+  <w:abstractNum w:abstractNumId="12" w15:restartNumberingAfterBreak="0">
     <w:nsid w:val="545344F4"/>
     <w:multiLevelType w:val="multilevel"/>
     <w:tmpl w:val="2AF8BEBC"/>
@@ -6371,7 +6416,7 @@
       </w:rPr>
     </w:lvl>
   </w:abstractNum>
-  <w:abstractNum w:abstractNumId="11" w15:restartNumberingAfterBreak="0">
+  <w:abstractNum w:abstractNumId="13" w15:restartNumberingAfterBreak="0">
     <w:nsid w:val="5F4C3A12"/>
     <w:multiLevelType w:val="hybridMultilevel"/>
     <w:tmpl w:val="E71E2F26"/>
@@ -6483,7 +6528,7 @@
       </w:rPr>
     </w:lvl>
   </w:abstractNum>
-  <w:abstractNum w:abstractNumId="12" w15:restartNumberingAfterBreak="0">
+  <w:abstractNum w:abstractNumId="14" w15:restartNumberingAfterBreak="0">
     <w:nsid w:val="65A24F33"/>
     <w:multiLevelType w:val="hybridMultilevel"/>
     <w:tmpl w:val="28C80D48"/>
@@ -6596,7 +6641,7 @@
       </w:rPr>
     </w:lvl>
   </w:abstractNum>
-  <w:abstractNum w:abstractNumId="13" w15:restartNumberingAfterBreak="0">
+  <w:abstractNum w:abstractNumId="15" w15:restartNumberingAfterBreak="0">
     <w:nsid w:val="71FB6C7E"/>
     <w:multiLevelType w:val="hybridMultilevel"/>
     <w:tmpl w:val="C34CC8CA"/>
@@ -6709,7 +6754,7 @@
       </w:rPr>
     </w:lvl>
   </w:abstractNum>
-  <w:abstractNum w:abstractNumId="14" w15:restartNumberingAfterBreak="0">
+  <w:abstractNum w:abstractNumId="16" w15:restartNumberingAfterBreak="0">
     <w:nsid w:val="759F1CFF"/>
     <w:multiLevelType w:val="hybridMultilevel"/>
     <w:tmpl w:val="CCFED484"/>
@@ -6822,7 +6867,7 @@
       </w:rPr>
     </w:lvl>
   </w:abstractNum>
-  <w:abstractNum w:abstractNumId="15" w15:restartNumberingAfterBreak="0">
+  <w:abstractNum w:abstractNumId="17" w15:restartNumberingAfterBreak="0">
     <w:nsid w:val="75DC4F13"/>
     <w:multiLevelType w:val="hybridMultilevel"/>
     <w:tmpl w:val="AAF87572"/>
@@ -6935,7 +6980,7 @@
       </w:rPr>
     </w:lvl>
   </w:abstractNum>
-  <w:abstractNum w:abstractNumId="16" w15:restartNumberingAfterBreak="0">
+  <w:abstractNum w:abstractNumId="18" w15:restartNumberingAfterBreak="0">
     <w:nsid w:val="78B63B6A"/>
     <w:multiLevelType w:val="hybridMultilevel"/>
     <w:tmpl w:val="22882F6C"/>
@@ -7021,7 +7066,7 @@
       </w:pPr>
     </w:lvl>
   </w:abstractNum>
-  <w:abstractNum w:abstractNumId="17" w15:restartNumberingAfterBreak="0">
+  <w:abstractNum w:abstractNumId="19" w15:restartNumberingAfterBreak="0">
     <w:nsid w:val="793E18C9"/>
     <w:multiLevelType w:val="multilevel"/>
     <w:tmpl w:val="03F8AC90"/>
@@ -7170,7 +7215,7 @@
       </w:rPr>
     </w:lvl>
   </w:abstractNum>
-  <w:abstractNum w:abstractNumId="18" w15:restartNumberingAfterBreak="0">
+  <w:abstractNum w:abstractNumId="20" w15:restartNumberingAfterBreak="0">
     <w:nsid w:val="7A304E62"/>
     <w:multiLevelType w:val="hybridMultilevel"/>
     <w:tmpl w:val="C3DC42F2"/>
@@ -7284,43 +7329,43 @@
     </w:lvl>
   </w:abstractNum>
   <w:num w:numId="1">
+    <w:abstractNumId w:val="12"/>
+  </w:num>
+  <w:num w:numId="2">
+    <w:abstractNumId w:val="5"/>
+  </w:num>
+  <w:num w:numId="3">
+    <w:abstractNumId w:val="13"/>
+  </w:num>
+  <w:num w:numId="4">
     <w:abstractNumId w:val="10"/>
   </w:num>
-  <w:num w:numId="2">
-    <w:abstractNumId w:val="4"/>
-  </w:num>
-  <w:num w:numId="3">
-    <w:abstractNumId w:val="11"/>
-  </w:num>
-  <w:num w:numId="4">
-    <w:abstractNumId w:val="9"/>
-  </w:num>
   <w:num w:numId="5">
-    <w:abstractNumId w:val="17"/>
+    <w:abstractNumId w:val="19"/>
   </w:num>
   <w:num w:numId="6">
-    <w:abstractNumId w:val="5"/>
+    <w:abstractNumId w:val="6"/>
   </w:num>
   <w:num w:numId="7">
-    <w:abstractNumId w:val="15"/>
+    <w:abstractNumId w:val="17"/>
   </w:num>
   <w:num w:numId="8">
     <w:abstractNumId w:val="0"/>
   </w:num>
   <w:num w:numId="9">
-    <w:abstractNumId w:val="14"/>
+    <w:abstractNumId w:val="16"/>
   </w:num>
   <w:num w:numId="10">
-    <w:abstractNumId w:val="13"/>
+    <w:abstractNumId w:val="15"/>
   </w:num>
   <w:num w:numId="11">
-    <w:abstractNumId w:val="18"/>
+    <w:abstractNumId w:val="20"/>
   </w:num>
   <w:num w:numId="12">
-    <w:abstractNumId w:val="8"/>
+    <w:abstractNumId w:val="9"/>
   </w:num>
   <w:num w:numId="13">
-    <w:abstractNumId w:val="6"/>
+    <w:abstractNumId w:val="7"/>
     <w:lvlOverride w:ilvl="0">
       <w:startOverride w:val="1"/>
     </w:lvlOverride>
@@ -7350,10 +7395,10 @@
     </w:lvlOverride>
   </w:num>
   <w:num w:numId="14">
-    <w:abstractNumId w:val="12"/>
+    <w:abstractNumId w:val="14"/>
   </w:num>
   <w:num w:numId="15">
-    <w:abstractNumId w:val="7"/>
+    <w:abstractNumId w:val="8"/>
     <w:lvlOverride w:ilvl="0">
       <w:startOverride w:val="1"/>
     </w:lvlOverride>
@@ -7383,13 +7428,13 @@
     </w:lvlOverride>
   </w:num>
   <w:num w:numId="16">
+    <w:abstractNumId w:val="8"/>
+  </w:num>
+  <w:num w:numId="17">
     <w:abstractNumId w:val="7"/>
   </w:num>
-  <w:num w:numId="17">
-    <w:abstractNumId w:val="6"/>
-  </w:num>
   <w:num w:numId="18">
-    <w:abstractNumId w:val="16"/>
+    <w:abstractNumId w:val="18"/>
   </w:num>
   <w:num w:numId="19">
     <w:abstractNumId w:val="1"/>
@@ -7398,7 +7443,13 @@
     <w:abstractNumId w:val="2"/>
   </w:num>
   <w:num w:numId="21">
+    <w:abstractNumId w:val="4"/>
+  </w:num>
+  <w:num w:numId="22">
     <w:abstractNumId w:val="3"/>
+  </w:num>
+  <w:num w:numId="23">
+    <w:abstractNumId w:val="11"/>
   </w:num>
 </w:numbering>
 </file>
@@ -8813,6 +8864,7 @@
   <w:rsids>
     <w:rsidRoot w:val="001775EC"/>
     <w:rsid w:val="001775EC"/>
+    <w:rsid w:val="00EC06C7"/>
     <w:rsid w:val="00F620D1"/>
   </w:rsids>
   <m:mathPr>
@@ -9552,7 +9604,7 @@
 </file>
 
 <file path=customXml/itemProps1.xml><?xml version="1.0" encoding="utf-8"?>
-<ds:datastoreItem xmlns:ds="http://schemas.openxmlformats.org/officeDocument/2006/customXml" ds:itemID="{2349B2EB-69C6-482D-874A-E79AF8384DD4}">
+<ds:datastoreItem xmlns:ds="http://schemas.openxmlformats.org/officeDocument/2006/customXml" ds:itemID="{B12E4978-0071-4177-B82C-3FC4FC99C302}">
   <ds:schemaRefs>
     <ds:schemaRef ds:uri="http://schemas.openxmlformats.org/officeDocument/2006/bibliography"/>
   </ds:schemaRefs>

</xml_diff>